<commit_message>
cuckoo discrete for graph colouring & other minor changes
</commit_message>
<xml_diff>
--- a/NatAlgReport.docx
+++ b/NatAlgReport.docx
@@ -524,9 +524,29 @@
                               <w:spacing w:after="0" w:line="240" w:lineRule="auto"/>
                               <w:ind w:right="45"/>
                               <w:rPr>
-                                <w:i/>
-                              </w:rPr>
-                            </w:pPr>
+                                <w:iCs/>
+                              </w:rPr>
+                            </w:pPr>
+                            <w:r>
+                              <w:rPr>
+                                <w:iCs/>
+                              </w:rPr>
+                              <w:t>Higher alpha gave more consistent good results (</w:t>
+                            </w:r>
+                            <w:proofErr w:type="spellStart"/>
+                            <w:r>
+                              <w:rPr>
+                                <w:iCs/>
+                              </w:rPr>
+                              <w:t>eg.</w:t>
+                            </w:r>
+                            <w:proofErr w:type="spellEnd"/>
+                            <w:r>
+                              <w:rPr>
+                                <w:iCs/>
+                              </w:rPr>
+                              <w:t xml:space="preserve"> 2 &gt; 1)</w:t>
+                            </w:r>
                           </w:p>
                           <w:p>
                             <w:pPr>
@@ -542,9 +562,15 @@
                               <w:spacing w:after="0" w:line="240" w:lineRule="auto"/>
                               <w:ind w:right="45"/>
                               <w:rPr>
-                                <w:i/>
-                              </w:rPr>
-                            </w:pPr>
+                                <w:iCs/>
+                              </w:rPr>
+                            </w:pPr>
+                            <w:r>
+                              <w:rPr>
+                                <w:iCs/>
+                              </w:rPr>
+                              <w:t>Enhanced by doing levy flight from randomly generated nest rather when replacing q worst ones than just adding new random nest</w:t>
+                            </w:r>
                           </w:p>
                           <w:p>
                             <w:pPr>
@@ -1025,6 +1051,35 @@
                         <w:spacing w:after="0" w:line="240" w:lineRule="auto"/>
                         <w:ind w:right="45"/>
                         <w:rPr>
+                          <w:iCs/>
+                        </w:rPr>
+                      </w:pPr>
+                      <w:r>
+                        <w:rPr>
+                          <w:iCs/>
+                        </w:rPr>
+                        <w:t>Higher alpha gave more consistent good results (</w:t>
+                      </w:r>
+                      <w:proofErr w:type="spellStart"/>
+                      <w:r>
+                        <w:rPr>
+                          <w:iCs/>
+                        </w:rPr>
+                        <w:t>eg.</w:t>
+                      </w:r>
+                      <w:proofErr w:type="spellEnd"/>
+                      <w:r>
+                        <w:rPr>
+                          <w:iCs/>
+                        </w:rPr>
+                        <w:t xml:space="preserve"> 2 &gt; 1)</w:t>
+                      </w:r>
+                    </w:p>
+                    <w:p>
+                      <w:pPr>
+                        <w:spacing w:after="0" w:line="240" w:lineRule="auto"/>
+                        <w:ind w:right="45"/>
+                        <w:rPr>
                           <w:i/>
                         </w:rPr>
                       </w:pPr>
@@ -1034,18 +1089,15 @@
                         <w:spacing w:after="0" w:line="240" w:lineRule="auto"/>
                         <w:ind w:right="45"/>
                         <w:rPr>
-                          <w:i/>
+                          <w:iCs/>
                         </w:rPr>
                       </w:pPr>
-                    </w:p>
-                    <w:p>
-                      <w:pPr>
-                        <w:spacing w:after="0" w:line="240" w:lineRule="auto"/>
-                        <w:ind w:right="45"/>
-                        <w:rPr>
-                          <w:i/>
-                        </w:rPr>
-                      </w:pPr>
+                      <w:r>
+                        <w:rPr>
+                          <w:iCs/>
+                        </w:rPr>
+                        <w:t>Enhanced by doing levy flight from randomly generated nest rather when replacing q worst ones than just adding new random nest</w:t>
+                      </w:r>
                     </w:p>
                     <w:p>
                       <w:pPr>

</xml_diff>

<commit_message>
Changed GP discrete so that unbalanced partitions are impossible
</commit_message>
<xml_diff>
--- a/NatAlgReport.docx
+++ b/NatAlgReport.docx
@@ -1301,6 +1301,81 @@
                               <w:spacing w:after="0" w:line="240" w:lineRule="auto"/>
                               <w:ind w:right="45"/>
                               <w:rPr>
+                                <w:iCs/>
+                              </w:rPr>
+                            </w:pPr>
+                            <w:r>
+                              <w:rPr>
+                                <w:iCs/>
+                              </w:rPr>
+                              <w:t>GP had extra challenge of balancing partition sizes, as well as minimising conflicts. Added difficulty, but also added area for optimisation</w:t>
+                            </w:r>
+                            <w:r>
+                              <w:rPr>
+                                <w:iCs/>
+                              </w:rPr>
+                              <w:t>.</w:t>
+                            </w:r>
+                          </w:p>
+                          <w:p>
+                            <w:pPr>
+                              <w:spacing w:after="0" w:line="240" w:lineRule="auto"/>
+                              <w:ind w:right="45"/>
+                              <w:rPr>
+                                <w:iCs/>
+                              </w:rPr>
+                            </w:pPr>
+                          </w:p>
+                          <w:p>
+                            <w:pPr>
+                              <w:spacing w:after="0" w:line="240" w:lineRule="auto"/>
+                              <w:ind w:right="45"/>
+                              <w:rPr>
+                                <w:iCs/>
+                              </w:rPr>
+                            </w:pPr>
+                            <w:r>
+                              <w:rPr>
+                                <w:iCs/>
+                              </w:rPr>
+                              <w:t xml:space="preserve">Designing the fitness function was crucial to the algorithm’s performance. It had to minimise the conflicts between partitions as well as penalise unbalanced partitions. If there was no penalty for unbalanced partitions, the cuckoo search converged very fast onto the trivial solution (all vertices in one partition). However, if the penalty was too strong, then the number of conflicts would be insignificant in comparison and the fitness function would optimise balanced partition sizes at the expense of a very non-optimal number of conflicts. In this way, balancing these two was essential. At first, I tried defining a penalty amount per vertex beyond the target partition size, which was given as number of vertices / partition set sizes. </w:t>
+                            </w:r>
+                            <w:r>
+                              <w:rPr>
+                                <w:iCs/>
+                              </w:rPr>
+                              <w:t xml:space="preserve">However, this was not very effective as </w:t>
+                            </w:r>
+                            <w:r>
+                              <w:rPr>
+                                <w:iCs/>
+                              </w:rPr>
+                              <w:t>…</w:t>
+                            </w:r>
+                          </w:p>
+                          <w:p>
+                            <w:pPr>
+                              <w:spacing w:after="0" w:line="240" w:lineRule="auto"/>
+                              <w:ind w:right="45"/>
+                              <w:rPr>
+                                <w:i/>
+                              </w:rPr>
+                            </w:pPr>
+                          </w:p>
+                          <w:p>
+                            <w:pPr>
+                              <w:spacing w:after="0" w:line="240" w:lineRule="auto"/>
+                              <w:ind w:right="45"/>
+                              <w:rPr>
+                                <w:i/>
+                              </w:rPr>
+                            </w:pPr>
+                          </w:p>
+                          <w:p>
+                            <w:pPr>
+                              <w:spacing w:after="0" w:line="240" w:lineRule="auto"/>
+                              <w:ind w:right="45"/>
+                              <w:rPr>
                                 <w:i/>
                               </w:rPr>
                             </w:pPr>
@@ -1644,7 +1719,7 @@
           </mc:Choice>
           <mc:Fallback>
             <w:pict>
-              <v:shape w14:anchorId="64E686B5" id="_x0000_s1027" type="#_x0000_t202" style="position:absolute;margin-left:0;margin-top:29.1pt;width:572.25pt;height:264pt;z-index:251663360;visibility:visible;mso-wrap-style:square;mso-width-percent:0;mso-height-percent:0;mso-wrap-distance-left:9pt;mso-wrap-distance-top:3.6pt;mso-wrap-distance-right:9pt;mso-wrap-distance-bottom:3.6pt;mso-position-horizontal:center;mso-position-horizontal-relative:margin;mso-position-vertical:absolute;mso-position-vertical-relative:text;mso-width-percent:0;mso-height-percent:0;mso-width-relative:margin;mso-height-relative:margin;v-text-anchor:top" o:gfxdata="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">
+              <v:shape w14:anchorId="64E686B5" id="_x0000_s1027" type="#_x0000_t202" style="position:absolute;margin-left:0;margin-top:29.1pt;width:572.25pt;height:264pt;z-index:251663360;visibility:visible;mso-wrap-style:square;mso-width-percent:0;mso-height-percent:0;mso-wrap-distance-left:9pt;mso-wrap-distance-top:3.6pt;mso-wrap-distance-right:9pt;mso-wrap-distance-bottom:3.6pt;mso-position-horizontal:center;mso-position-horizontal-relative:margin;mso-position-vertical:absolute;mso-position-vertical-relative:text;mso-width-percent:0;mso-height-percent:0;mso-width-relative:margin;mso-height-relative:margin;v-text-anchor:top" o:gfxdata="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">
                 <v:textbox>
                   <w:txbxContent>
                     <w:p>
@@ -1652,56 +1727,20 @@
                         <w:spacing w:after="0" w:line="240" w:lineRule="auto"/>
                         <w:ind w:right="45"/>
                         <w:rPr>
-                          <w:i/>
+                          <w:iCs/>
                         </w:rPr>
                       </w:pPr>
                       <w:r>
                         <w:rPr>
-                          <w:i/>
-                        </w:rPr>
-                        <w:t>Y</w:t>
-                      </w:r>
-                      <w:r>
-                        <w:rPr>
-                          <w:i/>
-                        </w:rPr>
-                        <w:t>ou should detail the discretization methodology and experimentation you undertook</w:t>
-                      </w:r>
-                      <w:r>
-                        <w:rPr>
-                          <w:i/>
-                        </w:rPr>
-                        <w:t xml:space="preserve">. </w:t>
-                      </w:r>
-                      <w:r>
-                        <w:rPr>
-                          <w:i/>
-                        </w:rPr>
-                        <w:t xml:space="preserve"> </w:t>
-                      </w:r>
-                      <w:r>
-                        <w:rPr>
-                          <w:i/>
-                        </w:rPr>
-                        <w:t>I am looking for a performance-related account of how your implementation behaved under various parameter settings</w:t>
-                      </w:r>
-                      <w:r>
-                        <w:rPr>
-                          <w:i/>
-                        </w:rPr>
-                        <w:t xml:space="preserve"> and enhancements</w:t>
-                      </w:r>
-                      <w:r>
-                        <w:rPr>
-                          <w:i/>
-                        </w:rPr>
-                        <w:t>, along with any insight you might have gained as to the general efficacy of your chosen algorithm under various conditions</w:t>
-                      </w:r>
-                      <w:r>
-                        <w:rPr>
-                          <w:i/>
-                        </w:rPr>
-                        <w:t xml:space="preserve">. </w:t>
+                          <w:iCs/>
+                        </w:rPr>
+                        <w:t>GP had extra challenge of balancing partition sizes, as well as minimising conflicts. Added difficulty, but also added area for optimisation</w:t>
+                      </w:r>
+                      <w:r>
+                        <w:rPr>
+                          <w:iCs/>
+                        </w:rPr>
+                        <w:t>.</w:t>
                       </w:r>
                     </w:p>
                     <w:p>
@@ -1709,7 +1748,7 @@
                         <w:spacing w:after="0" w:line="240" w:lineRule="auto"/>
                         <w:ind w:right="45"/>
                         <w:rPr>
-                          <w:i/>
+                          <w:iCs/>
                         </w:rPr>
                       </w:pPr>
                     </w:p>
@@ -1718,60 +1757,26 @@
                         <w:spacing w:after="0" w:line="240" w:lineRule="auto"/>
                         <w:ind w:right="45"/>
                         <w:rPr>
-                          <w:i/>
+                          <w:iCs/>
                         </w:rPr>
                       </w:pPr>
                       <w:r>
                         <w:rPr>
-                          <w:i/>
-                        </w:rPr>
-                        <w:t xml:space="preserve">You </w:t>
-                      </w:r>
-                      <w:proofErr w:type="gramStart"/>
-                      <w:r>
-                        <w:rPr>
-                          <w:i/>
-                        </w:rPr>
-                        <w:t>have to</w:t>
-                      </w:r>
-                      <w:proofErr w:type="gramEnd"/>
-                      <w:r>
-                        <w:rPr>
-                          <w:i/>
-                        </w:rPr>
-                        <w:t xml:space="preserve"> write clearly and concisely and support your claims with experimental data. </w:t>
-                      </w:r>
-                      <w:r>
-                        <w:rPr>
-                          <w:i/>
-                        </w:rPr>
-                        <w:t>I</w:t>
-                      </w:r>
-                      <w:r>
-                        <w:rPr>
-                          <w:i/>
-                        </w:rPr>
-                        <w:t xml:space="preserve">f I have to struggle through an account because it is unclear, not easily readable or makes unsupported claims then I won't waste too much time with </w:t>
-                      </w:r>
-                      <w:proofErr w:type="gramStart"/>
-                      <w:r>
-                        <w:rPr>
-                          <w:i/>
-                        </w:rPr>
-                        <w:t>this</w:t>
-                      </w:r>
-                      <w:proofErr w:type="gramEnd"/>
-                      <w:r>
-                        <w:rPr>
-                          <w:i/>
-                        </w:rPr>
-                        <w:t xml:space="preserve"> and your mark will suffer</w:t>
-                      </w:r>
-                      <w:r>
-                        <w:rPr>
-                          <w:i/>
-                        </w:rPr>
-                        <w:t>.</w:t>
+                          <w:iCs/>
+                        </w:rPr>
+                        <w:t xml:space="preserve">Designing the fitness function was crucial to the algorithm’s performance. It had to minimise the conflicts between partitions as well as penalise unbalanced partitions. If there was no penalty for unbalanced partitions, the cuckoo search converged very fast onto the trivial solution (all vertices in one partition). However, if the penalty was too strong, then the number of conflicts would be insignificant in comparison and the fitness function would optimise balanced partition sizes at the expense of a very non-optimal number of conflicts. In this way, balancing these two was essential. At first, I tried defining a penalty amount per vertex beyond the target partition size, which was given as number of vertices / partition set sizes. </w:t>
+                      </w:r>
+                      <w:r>
+                        <w:rPr>
+                          <w:iCs/>
+                        </w:rPr>
+                        <w:t xml:space="preserve">However, this was not very effective as </w:t>
+                      </w:r>
+                      <w:r>
+                        <w:rPr>
+                          <w:iCs/>
+                        </w:rPr>
+                        <w:t>…</w:t>
                       </w:r>
                     </w:p>
                     <w:p>
@@ -1791,6 +1796,137 @@
                           <w:i/>
                         </w:rPr>
                       </w:pPr>
+                    </w:p>
+                    <w:p>
+                      <w:pPr>
+                        <w:spacing w:after="0" w:line="240" w:lineRule="auto"/>
+                        <w:ind w:right="45"/>
+                        <w:rPr>
+                          <w:i/>
+                        </w:rPr>
+                      </w:pPr>
+                      <w:r>
+                        <w:rPr>
+                          <w:i/>
+                        </w:rPr>
+                        <w:t>Y</w:t>
+                      </w:r>
+                      <w:r>
+                        <w:rPr>
+                          <w:i/>
+                        </w:rPr>
+                        <w:t>ou should detail the discretization methodology and experimentation you undertook</w:t>
+                      </w:r>
+                      <w:r>
+                        <w:rPr>
+                          <w:i/>
+                        </w:rPr>
+                        <w:t xml:space="preserve">. </w:t>
+                      </w:r>
+                      <w:r>
+                        <w:rPr>
+                          <w:i/>
+                        </w:rPr>
+                        <w:t xml:space="preserve"> </w:t>
+                      </w:r>
+                      <w:r>
+                        <w:rPr>
+                          <w:i/>
+                        </w:rPr>
+                        <w:t>I am looking for a performance-related account of how your implementation behaved under various parameter settings</w:t>
+                      </w:r>
+                      <w:r>
+                        <w:rPr>
+                          <w:i/>
+                        </w:rPr>
+                        <w:t xml:space="preserve"> and enhancements</w:t>
+                      </w:r>
+                      <w:r>
+                        <w:rPr>
+                          <w:i/>
+                        </w:rPr>
+                        <w:t>, along with any insight you might have gained as to the general efficacy of your chosen algorithm under various conditions</w:t>
+                      </w:r>
+                      <w:r>
+                        <w:rPr>
+                          <w:i/>
+                        </w:rPr>
+                        <w:t xml:space="preserve">. </w:t>
+                      </w:r>
+                    </w:p>
+                    <w:p>
+                      <w:pPr>
+                        <w:spacing w:after="0" w:line="240" w:lineRule="auto"/>
+                        <w:ind w:right="45"/>
+                        <w:rPr>
+                          <w:i/>
+                        </w:rPr>
+                      </w:pPr>
+                    </w:p>
+                    <w:p>
+                      <w:pPr>
+                        <w:spacing w:after="0" w:line="240" w:lineRule="auto"/>
+                        <w:ind w:right="45"/>
+                        <w:rPr>
+                          <w:i/>
+                        </w:rPr>
+                      </w:pPr>
+                      <w:r>
+                        <w:rPr>
+                          <w:i/>
+                        </w:rPr>
+                        <w:t xml:space="preserve">You have to write clearly and concisely and support your claims with experimental data. </w:t>
+                      </w:r>
+                      <w:r>
+                        <w:rPr>
+                          <w:i/>
+                        </w:rPr>
+                        <w:t>I</w:t>
+                      </w:r>
+                      <w:r>
+                        <w:rPr>
+                          <w:i/>
+                        </w:rPr>
+                        <w:t xml:space="preserve">f I have to struggle through an account because it is unclear, not easily readable or makes unsupported claims then I won't waste too much time with </w:t>
+                      </w:r>
+                      <w:proofErr w:type="gramStart"/>
+                      <w:r>
+                        <w:rPr>
+                          <w:i/>
+                        </w:rPr>
+                        <w:t>this</w:t>
+                      </w:r>
+                      <w:proofErr w:type="gramEnd"/>
+                      <w:r>
+                        <w:rPr>
+                          <w:i/>
+                        </w:rPr>
+                        <w:t xml:space="preserve"> and your mark will suffer</w:t>
+                      </w:r>
+                      <w:r>
+                        <w:rPr>
+                          <w:i/>
+                        </w:rPr>
+                        <w:t>.</w:t>
+                      </w:r>
+                    </w:p>
+                    <w:p>
+                      <w:pPr>
+                        <w:spacing w:after="0" w:line="240" w:lineRule="auto"/>
+                        <w:ind w:right="45"/>
+                        <w:rPr>
+                          <w:i/>
+                        </w:rPr>
+                      </w:pPr>
+                    </w:p>
+                    <w:p>
+                      <w:pPr>
+                        <w:spacing w:after="0" w:line="240" w:lineRule="auto"/>
+                        <w:ind w:right="45"/>
+                        <w:rPr>
+                          <w:i/>
+                        </w:rPr>
+                      </w:pPr>
                       <w:r>
                         <w:rPr>
                           <w:i/>
@@ -1923,21 +2059,7 @@
                         <w:rPr>
                           <w:i/>
                         </w:rPr>
-                        <w:t xml:space="preserve"> comments used to show where and how any concepts are implemented. You do not need to use </w:t>
-                      </w:r>
-                      <w:proofErr w:type="gramStart"/>
-                      <w:r>
-                        <w:rPr>
-                          <w:i/>
-                        </w:rPr>
-                        <w:t>all of</w:t>
-                      </w:r>
-                      <w:proofErr w:type="gramEnd"/>
-                      <w:r>
-                        <w:rPr>
-                          <w:i/>
-                        </w:rPr>
-                        <w:t xml:space="preserve"> the space if you don’t want to.</w:t>
+                        <w:t xml:space="preserve"> comments used to show where and how any concepts are implemented. You do not need to use all of the space if you don’t want to.</w:t>
                       </w:r>
                     </w:p>
                     <w:p>

</xml_diff>

<commit_message>
NegSel done (report too!), natalgreal cleaned
</commit_message>
<xml_diff>
--- a/NatAlgReport.docx
+++ b/NatAlgReport.docx
@@ -1412,14 +1412,41 @@
                               <w:rPr>
                                 <w:iCs/>
                               </w:rPr>
-                              <w:t>To keep partitions same size, I adapted the algorithm so that each move was a 2-way swap between 2 partitions (rather than moving on vertex to another partition). This involved checking every possible vertex pair between 2 partitions, which took ages. So, I put a parameter which means only a fraction of random vertices in each partition are considered. This sped it up s</w:t>
-                            </w:r>
-                            <w:r>
+                              <w:t>To keep partitions same size, I adapted the algorithm so that each move was a 2-way swap between 2 partitions (rather than moving on vertex to another partition). This involved checking every possible vertex pair between 2 partitions, which took ages. So, I put a parameter which means only a fraction of random vertices in each partition are considered. This sped it up significantly</w:t>
+                            </w:r>
+                          </w:p>
+                          <w:p>
+                            <w:pPr>
+                              <w:spacing w:after="0" w:line="240" w:lineRule="auto"/>
+                              <w:ind w:right="45"/>
                               <w:rPr>
                                 <w:iCs/>
                               </w:rPr>
-                              <w:t>ignificantly</w:t>
-                            </w:r>
+                            </w:pPr>
+                          </w:p>
+                          <w:p>
+                            <w:pPr>
+                              <w:spacing w:after="0" w:line="240" w:lineRule="auto"/>
+                              <w:ind w:right="45"/>
+                              <w:rPr>
+                                <w:iCs/>
+                              </w:rPr>
+                            </w:pPr>
+                            <w:r>
+                              <w:rPr>
+                                <w:iCs/>
+                              </w:rPr>
+                              <w:t>Levy</w:t>
+                            </w:r>
+                          </w:p>
+                          <w:p>
+                            <w:pPr>
+                              <w:spacing w:after="0" w:line="240" w:lineRule="auto"/>
+                              <w:ind w:right="45"/>
+                              <w:rPr>
+                                <w:iCs/>
+                              </w:rPr>
+                            </w:pPr>
                           </w:p>
                           <w:p>
                             <w:pPr>
@@ -1906,14 +1933,41 @@
                         <w:rPr>
                           <w:iCs/>
                         </w:rPr>
-                        <w:t>To keep partitions same size, I adapted the algorithm so that each move was a 2-way swap between 2 partitions (rather than moving on vertex to another partition). This involved checking every possible vertex pair between 2 partitions, which took ages. So, I put a parameter which means only a fraction of random vertices in each partition are considered. This sped it up s</w:t>
-                      </w:r>
-                      <w:r>
+                        <w:t>To keep partitions same size, I adapted the algorithm so that each move was a 2-way swap between 2 partitions (rather than moving on vertex to another partition). This involved checking every possible vertex pair between 2 partitions, which took ages. So, I put a parameter which means only a fraction of random vertices in each partition are considered. This sped it up significantly</w:t>
+                      </w:r>
+                    </w:p>
+                    <w:p>
+                      <w:pPr>
+                        <w:spacing w:after="0" w:line="240" w:lineRule="auto"/>
+                        <w:ind w:right="45"/>
                         <w:rPr>
                           <w:iCs/>
                         </w:rPr>
-                        <w:t>ignificantly</w:t>
-                      </w:r>
+                      </w:pPr>
+                    </w:p>
+                    <w:p>
+                      <w:pPr>
+                        <w:spacing w:after="0" w:line="240" w:lineRule="auto"/>
+                        <w:ind w:right="45"/>
+                        <w:rPr>
+                          <w:iCs/>
+                        </w:rPr>
+                      </w:pPr>
+                      <w:r>
+                        <w:rPr>
+                          <w:iCs/>
+                        </w:rPr>
+                        <w:t>Levy</w:t>
+                      </w:r>
+                    </w:p>
+                    <w:p>
+                      <w:pPr>
+                        <w:spacing w:after="0" w:line="240" w:lineRule="auto"/>
+                        <w:ind w:right="45"/>
+                        <w:rPr>
+                          <w:iCs/>
+                        </w:rPr>
+                      </w:pPr>
                     </w:p>
                     <w:p>
                       <w:pPr>
@@ -2374,9 +2428,45 @@
                               <w:spacing w:after="0" w:line="240" w:lineRule="auto"/>
                               <w:ind w:right="45"/>
                               <w:rPr>
-                                <w:i/>
-                              </w:rPr>
-                            </w:pPr>
+                                <w:iCs/>
+                              </w:rPr>
+                            </w:pPr>
+                            <w:r>
+                              <w:rPr>
+                                <w:iCs/>
+                              </w:rPr>
+                              <w:t>Levy flights – alpha reduces over time</w:t>
+                            </w:r>
+                          </w:p>
+                          <w:p>
+                            <w:pPr>
+                              <w:spacing w:after="0" w:line="240" w:lineRule="auto"/>
+                              <w:ind w:right="45"/>
+                              <w:rPr>
+                                <w:iCs/>
+                              </w:rPr>
+                            </w:pPr>
+                          </w:p>
+                          <w:p>
+                            <w:pPr>
+                              <w:spacing w:after="0" w:line="240" w:lineRule="auto"/>
+                              <w:ind w:right="45"/>
+                              <w:rPr>
+                                <w:iCs/>
+                              </w:rPr>
+                            </w:pPr>
+                            <w:r>
+                              <w:rPr>
+                                <w:iCs/>
+                              </w:rPr>
+                              <w:t xml:space="preserve">Greedy nest algorithm - </w:t>
+                            </w:r>
+                            <w:r>
+                              <w:rPr>
+                                <w:iCs/>
+                              </w:rPr>
+                              <w:t>crap</w:t>
+                            </w:r>
                           </w:p>
                         </w:txbxContent>
                       </wps:txbx>
@@ -2397,7 +2487,7 @@
           </mc:Choice>
           <mc:Fallback>
             <w:pict>
-              <v:shape w14:anchorId="757100DD" id="_x0000_s1028" type="#_x0000_t202" style="position:absolute;margin-left:-58.5pt;margin-top:0;width:567pt;height:661.5pt;z-index:251661312;visibility:visible;mso-wrap-style:square;mso-width-percent:0;mso-height-percent:0;mso-wrap-distance-left:9pt;mso-wrap-distance-top:3.6pt;mso-wrap-distance-right:9pt;mso-wrap-distance-bottom:3.6pt;mso-position-horizontal:absolute;mso-position-horizontal-relative:margin;mso-position-vertical:absolute;mso-position-vertical-relative:text;mso-width-percent:0;mso-height-percent:0;mso-width-relative:margin;mso-height-relative:margin;v-text-anchor:top" o:gfxdata="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">
+              <v:shape w14:anchorId="757100DD" id="_x0000_s1028" type="#_x0000_t202" style="position:absolute;margin-left:-58.5pt;margin-top:0;width:567pt;height:661.5pt;z-index:251661312;visibility:visible;mso-wrap-style:square;mso-width-percent:0;mso-height-percent:0;mso-wrap-distance-left:9pt;mso-wrap-distance-top:3.6pt;mso-wrap-distance-right:9pt;mso-wrap-distance-bottom:3.6pt;mso-position-horizontal:absolute;mso-position-horizontal-relative:margin;mso-position-vertical:absolute;mso-position-vertical-relative:text;mso-width-percent:0;mso-height-percent:0;mso-width-relative:margin;mso-height-relative:margin;v-text-anchor:top" o:gfxdata="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">
                 <v:textbox>
                   <w:txbxContent>
                     <w:p>
@@ -2405,9 +2495,45 @@
                         <w:spacing w:after="0" w:line="240" w:lineRule="auto"/>
                         <w:ind w:right="45"/>
                         <w:rPr>
-                          <w:i/>
-                        </w:rPr>
-                      </w:pPr>
+                          <w:iCs/>
+                        </w:rPr>
+                      </w:pPr>
+                      <w:r>
+                        <w:rPr>
+                          <w:iCs/>
+                        </w:rPr>
+                        <w:t>Levy flights – alpha reduces over time</w:t>
+                      </w:r>
+                    </w:p>
+                    <w:p>
+                      <w:pPr>
+                        <w:spacing w:after="0" w:line="240" w:lineRule="auto"/>
+                        <w:ind w:right="45"/>
+                        <w:rPr>
+                          <w:iCs/>
+                        </w:rPr>
+                      </w:pPr>
+                    </w:p>
+                    <w:p>
+                      <w:pPr>
+                        <w:spacing w:after="0" w:line="240" w:lineRule="auto"/>
+                        <w:ind w:right="45"/>
+                        <w:rPr>
+                          <w:iCs/>
+                        </w:rPr>
+                      </w:pPr>
+                      <w:r>
+                        <w:rPr>
+                          <w:iCs/>
+                        </w:rPr>
+                        <w:t xml:space="preserve">Greedy nest algorithm - </w:t>
+                      </w:r>
+                      <w:r>
+                        <w:rPr>
+                          <w:iCs/>
+                        </w:rPr>
+                        <w:t>crap</w:t>
+                      </w:r>
                     </w:p>
                   </w:txbxContent>
                 </v:textbox>

</xml_diff>